<commit_message>
Created Image Info.xml and support to load the data into the database.  Added building images. Got the Directory to query the database, pull data, and fill in the list in the directory view.
</commit_message>
<xml_diff>
--- a/LL Design Document.docx
+++ b/LL Design Document.docx
@@ -1,6 +1,6 @@
 
 <file path=word/document.xml><?xml version="1.0" encoding="utf-8"?>
-<w:document xmlns:wpc="http://schemas.microsoft.com/office/word/2010/wordprocessingCanvas" xmlns:mo="http://schemas.microsoft.com/office/mac/office/2008/main" xmlns:mc="http://schemas.openxmlformats.org/markup-compatibility/2006" xmlns:mv="urn:schemas-microsoft-com:mac:vml" xmlns:o="urn:schemas-microsoft-com:office:office" xmlns:r="http://schemas.openxmlformats.org/officeDocument/2006/relationships" xmlns:m="http://schemas.openxmlformats.org/officeDocument/2006/math" xmlns:v="urn:schemas-microsoft-com:vml" xmlns:wp14="http://schemas.microsoft.com/office/word/2010/wordprocessingDrawing" xmlns:wp="http://schemas.openxmlformats.org/drawingml/2006/wordprocessingDrawing" xmlns:w10="urn:schemas-microsoft-com:office:word" xmlns:w="http://schemas.openxmlformats.org/wordprocessingml/2006/main" xmlns:w14="http://schemas.microsoft.com/office/word/2010/wordml" xmlns:wpg="http://schemas.microsoft.com/office/word/2010/wordprocessingGroup" xmlns:wpi="http://schemas.microsoft.com/office/word/2010/wordprocessingInk" xmlns:wne="http://schemas.microsoft.com/office/word/2006/wordml" xmlns:wps="http://schemas.microsoft.com/office/word/2010/wordprocessingShape" mc:Ignorable="w14 wp14">
+<w:document xmlns:ve="http://schemas.openxmlformats.org/markup-compatibility/2006" xmlns:o="urn:schemas-microsoft-com:office:office" xmlns:r="http://schemas.openxmlformats.org/officeDocument/2006/relationships" xmlns:m="http://schemas.openxmlformats.org/officeDocument/2006/math" xmlns:v="urn:schemas-microsoft-com:vml" xmlns:wp="http://schemas.openxmlformats.org/drawingml/2006/wordprocessingDrawing" xmlns:w10="urn:schemas-microsoft-com:office:word" xmlns:w="http://schemas.openxmlformats.org/wordprocessingml/2006/main" xmlns:wne="http://schemas.microsoft.com/office/word/2006/wordml">
   <w:background w:color="FFFFFF"/>
   <w:body>
     <w:p>
@@ -20,7 +20,7 @@
           <w:noProof/>
         </w:rPr>
         <w:drawing>
-          <wp:inline distT="114300" distB="114300" distL="114300" distR="114300" wp14:anchorId="5DF40C44" wp14:editId="76878110">
+          <wp:inline distT="114300" distB="114300" distL="114300" distR="114300">
             <wp:extent cx="2314575" cy="1295400"/>
             <wp:effectExtent l="19050" t="0" r="9525" b="0"/>
             <wp:docPr id="6" name="image08.jpg"/>
@@ -33,7 +33,7 @@
                     <pic:cNvPicPr preferRelativeResize="0"/>
                   </pic:nvPicPr>
                   <pic:blipFill>
-                    <a:blip r:embed="rId5" cstate="print"/>
+                    <a:blip r:embed="rId4" cstate="print"/>
                     <a:srcRect/>
                     <a:stretch>
                       <a:fillRect/>
@@ -572,15 +572,6 @@
         </w:rPr>
         <w:t>Features</w:t>
       </w:r>
-      <w:r>
-        <w:rPr>
-          <w:rFonts w:ascii="Times New Roman" w:eastAsia="Times New Roman" w:hAnsi="Times New Roman" w:cs="Times New Roman"/>
-          <w:b/>
-          <w:sz w:val="28"/>
-          <w:u w:val="single"/>
-        </w:rPr>
-        <w:t xml:space="preserve"> </w:t>
-      </w:r>
     </w:p>
     <w:p>
       <w:pPr>
@@ -615,12 +606,6 @@
         <w:widowControl w:val="0"/>
         <w:ind w:firstLine="720"/>
       </w:pPr>
-      <w:r>
-        <w:rPr>
-          <w:rFonts w:ascii="Times New Roman" w:eastAsia="Times New Roman" w:hAnsi="Times New Roman" w:cs="Times New Roman"/>
-        </w:rPr>
-        <w:t xml:space="preserve"> </w:t>
-      </w:r>
     </w:p>
     <w:p>
       <w:pPr>
@@ -653,12 +638,6 @@
         <w:pStyle w:val="normal0"/>
         <w:widowControl w:val="0"/>
       </w:pPr>
-      <w:r>
-        <w:rPr>
-          <w:rFonts w:ascii="Times New Roman" w:eastAsia="Times New Roman" w:hAnsi="Times New Roman" w:cs="Times New Roman"/>
-        </w:rPr>
-        <w:t xml:space="preserve"> </w:t>
-      </w:r>
     </w:p>
     <w:p>
       <w:pPr>
@@ -692,12 +671,6 @@
         <w:widowControl w:val="0"/>
         <w:ind w:firstLine="720"/>
       </w:pPr>
-      <w:r>
-        <w:rPr>
-          <w:rFonts w:ascii="Times New Roman" w:eastAsia="Times New Roman" w:hAnsi="Times New Roman" w:cs="Times New Roman"/>
-        </w:rPr>
-        <w:t xml:space="preserve"> </w:t>
-      </w:r>
     </w:p>
     <w:p>
       <w:pPr>
@@ -730,12 +703,6 @@
         <w:pStyle w:val="normal0"/>
         <w:widowControl w:val="0"/>
       </w:pPr>
-      <w:r>
-        <w:rPr>
-          <w:rFonts w:ascii="Times New Roman" w:eastAsia="Times New Roman" w:hAnsi="Times New Roman" w:cs="Times New Roman"/>
-        </w:rPr>
-        <w:t xml:space="preserve"> </w:t>
-      </w:r>
     </w:p>
     <w:p>
       <w:pPr>
@@ -755,12 +722,6 @@
         <w:pStyle w:val="normal0"/>
         <w:widowControl w:val="0"/>
       </w:pPr>
-      <w:r>
-        <w:rPr>
-          <w:rFonts w:ascii="Times New Roman" w:eastAsia="Times New Roman" w:hAnsi="Times New Roman" w:cs="Times New Roman"/>
-        </w:rPr>
-        <w:t xml:space="preserve">        </w:t>
-      </w:r>
       <w:r>
         <w:rPr>
           <w:rFonts w:ascii="Times New Roman" w:eastAsia="Times New Roman" w:hAnsi="Times New Roman" w:cs="Times New Roman"/>
@@ -774,12 +735,6 @@
         <w:pStyle w:val="normal0"/>
         <w:widowControl w:val="0"/>
       </w:pPr>
-      <w:r>
-        <w:rPr>
-          <w:rFonts w:ascii="Times New Roman" w:eastAsia="Times New Roman" w:hAnsi="Times New Roman" w:cs="Times New Roman"/>
-        </w:rPr>
-        <w:t xml:space="preserve"> </w:t>
-      </w:r>
     </w:p>
     <w:p>
       <w:pPr>
@@ -799,12 +754,6 @@
         <w:pStyle w:val="normal0"/>
         <w:widowControl w:val="0"/>
       </w:pPr>
-      <w:r>
-        <w:rPr>
-          <w:rFonts w:ascii="Times New Roman" w:eastAsia="Times New Roman" w:hAnsi="Times New Roman" w:cs="Times New Roman"/>
-        </w:rPr>
-        <w:t xml:space="preserve">        </w:t>
-      </w:r>
       <w:r>
         <w:rPr>
           <w:rFonts w:ascii="Times New Roman" w:eastAsia="Times New Roman" w:hAnsi="Times New Roman" w:cs="Times New Roman"/>
@@ -916,7 +865,7 @@
         </w:rPr>
         <w:t xml:space="preserve">: </w:t>
       </w:r>
-      <w:hyperlink r:id="rId6">
+      <w:hyperlink r:id="rId5">
         <w:r>
           <w:rPr>
             <w:rFonts w:ascii="Times New Roman" w:eastAsia="Times New Roman" w:hAnsi="Times New Roman" w:cs="Times New Roman"/>
@@ -998,7 +947,21 @@
         <w:rPr>
           <w:rFonts w:ascii="Times New Roman" w:eastAsia="Times New Roman" w:hAnsi="Times New Roman" w:cs="Times New Roman"/>
         </w:rPr>
-        <w:t xml:space="preserve"> plugin which will be useful for building and visualizing a database.  Finally, Google Drive will be a significant part of development.  Google Drive offers a real-time environment where team members can communicate and formulate project ideas remotely.  This is extremely helpful because each team member has a very different day-to-day schedule.  We will collaborate on documents, such as this one, and then add the finalized documents to our </w:t>
+        <w:t xml:space="preserve"> </w:t>
+      </w:r>
+      <w:proofErr w:type="spellStart"/>
+      <w:r>
+        <w:rPr>
+          <w:rFonts w:ascii="Times New Roman" w:eastAsia="Times New Roman" w:hAnsi="Times New Roman" w:cs="Times New Roman"/>
+        </w:rPr>
+        <w:t>plugin</w:t>
+      </w:r>
+      <w:proofErr w:type="spellEnd"/>
+      <w:r>
+        <w:rPr>
+          <w:rFonts w:ascii="Times New Roman" w:eastAsia="Times New Roman" w:hAnsi="Times New Roman" w:cs="Times New Roman"/>
+        </w:rPr>
+        <w:t xml:space="preserve"> which will be useful for building and visualizing a database.  Finally, Google Drive will be a significant part of development.  Google Drive offers a real-time environment where team members can communicate and formulate project ideas remotely.  This is extremely helpful because each team member has a very different day-to-day schedule.  We will collaborate on documents, such as this one, and then add the finalized documents to our </w:t>
       </w:r>
       <w:proofErr w:type="spellStart"/>
       <w:r>
@@ -1160,12 +1123,6 @@
         <w:rPr>
           <w:rFonts w:ascii="Times New Roman" w:eastAsia="Times New Roman" w:hAnsi="Times New Roman" w:cs="Times New Roman"/>
         </w:rPr>
-        <w:t xml:space="preserve">        </w:t>
-      </w:r>
-      <w:r>
-        <w:rPr>
-          <w:rFonts w:ascii="Times New Roman" w:eastAsia="Times New Roman" w:hAnsi="Times New Roman" w:cs="Times New Roman"/>
-        </w:rPr>
         <w:tab/>
         <w:t xml:space="preserve">The design team believes the best approach to accomplish the functional Directory is to house a database within the application.  The database will contain all of the information about various monuments of Grand Valley, and their major contributors.  It will provide the ability to easily add or edit donors and buildings in the future without having to edit the code for the application. It will also allow for easy lookup and sorting.  The database is scalable, so should the list of donors and buildings grow, the database is more suitable than storing the information inside the </w:t>
       </w:r>
@@ -1193,12 +1150,6 @@
         <w:rPr>
           <w:rFonts w:ascii="Times New Roman" w:eastAsia="Times New Roman" w:hAnsi="Times New Roman" w:cs="Times New Roman"/>
         </w:rPr>
-        <w:t xml:space="preserve">        </w:t>
-      </w:r>
-      <w:r>
-        <w:rPr>
-          <w:rFonts w:ascii="Times New Roman" w:eastAsia="Times New Roman" w:hAnsi="Times New Roman" w:cs="Times New Roman"/>
-        </w:rPr>
         <w:tab/>
         <w:t>A contributor’s name and short biography should be recorded in the database.  Although it is unlikely, it is possible for two individuals to have the same name.  Therefore, in order to uniquely identify each contributor, each contributor should have his/her own unique ID number.</w:t>
       </w:r>
@@ -1212,12 +1163,6 @@
         <w:rPr>
           <w:rFonts w:ascii="Times New Roman" w:eastAsia="Times New Roman" w:hAnsi="Times New Roman" w:cs="Times New Roman"/>
         </w:rPr>
-        <w:t xml:space="preserve">        </w:t>
-      </w:r>
-      <w:r>
-        <w:rPr>
-          <w:rFonts w:ascii="Times New Roman" w:eastAsia="Times New Roman" w:hAnsi="Times New Roman" w:cs="Times New Roman"/>
-        </w:rPr>
         <w:tab/>
         <w:t xml:space="preserve">Each monument has a unique name.  The database should record its address, campus, date established, and its GPS coordinates.  </w:t>
       </w:r>
@@ -1350,7 +1295,7 @@
           <w:noProof/>
         </w:rPr>
         <w:drawing>
-          <wp:inline distT="114300" distB="114300" distL="114300" distR="114300" wp14:anchorId="476F4663" wp14:editId="12EC1C4F">
+          <wp:inline distT="114300" distB="114300" distL="114300" distR="114300">
             <wp:extent cx="5162550" cy="2438400"/>
             <wp:effectExtent l="19050" t="0" r="0" b="0"/>
             <wp:docPr id="7" name="image07.png"/>
@@ -1363,7 +1308,7 @@
                     <pic:cNvPicPr preferRelativeResize="0"/>
                   </pic:nvPicPr>
                   <pic:blipFill>
-                    <a:blip r:embed="rId7"/>
+                    <a:blip r:embed="rId6"/>
                     <a:srcRect/>
                     <a:stretch>
                       <a:fillRect/>
@@ -1388,12 +1333,6 @@
           </wp:inline>
         </w:drawing>
       </w:r>
-      <w:r>
-        <w:rPr>
-          <w:rFonts w:ascii="Times New Roman" w:eastAsia="Times New Roman" w:hAnsi="Times New Roman" w:cs="Times New Roman"/>
-        </w:rPr>
-        <w:t xml:space="preserve"> </w:t>
-      </w:r>
     </w:p>
     <w:p>
       <w:pPr>
@@ -1429,12 +1368,6 @@
         <w:rPr>
           <w:rFonts w:ascii="Times New Roman" w:eastAsia="Times New Roman" w:hAnsi="Times New Roman" w:cs="Times New Roman"/>
         </w:rPr>
-        <w:t xml:space="preserve"> </w:t>
-      </w:r>
-      <w:r>
-        <w:rPr>
-          <w:rFonts w:ascii="Times New Roman" w:eastAsia="Times New Roman" w:hAnsi="Times New Roman" w:cs="Times New Roman"/>
-        </w:rPr>
         <w:tab/>
       </w:r>
       <w:r>
@@ -1448,12 +1381,6 @@
         <w:rPr>
           <w:rFonts w:ascii="Times New Roman" w:eastAsia="Times New Roman" w:hAnsi="Times New Roman" w:cs="Times New Roman"/>
         </w:rPr>
-        <w:t xml:space="preserve"> </w:t>
-      </w:r>
-      <w:r>
-        <w:rPr>
-          <w:rFonts w:ascii="Times New Roman" w:eastAsia="Times New Roman" w:hAnsi="Times New Roman" w:cs="Times New Roman"/>
-        </w:rPr>
         <w:tab/>
       </w:r>
       <w:r>
@@ -1462,6 +1389,12 @@
         </w:rPr>
         <w:tab/>
       </w:r>
+      <w:r>
+        <w:rPr>
+          <w:rFonts w:ascii="Times New Roman" w:eastAsia="Times New Roman" w:hAnsi="Times New Roman" w:cs="Times New Roman"/>
+        </w:rPr>
+        <w:tab/>
+      </w:r>
       <w:proofErr w:type="gramStart"/>
       <w:r>
         <w:rPr>
@@ -1520,12 +1453,6 @@
         <w:rPr>
           <w:rFonts w:ascii="Times New Roman" w:eastAsia="Times New Roman" w:hAnsi="Times New Roman" w:cs="Times New Roman"/>
         </w:rPr>
-        <w:t xml:space="preserve"> </w:t>
-      </w:r>
-      <w:r>
-        <w:rPr>
-          <w:rFonts w:ascii="Times New Roman" w:eastAsia="Times New Roman" w:hAnsi="Times New Roman" w:cs="Times New Roman"/>
-        </w:rPr>
         <w:tab/>
       </w:r>
       <w:r>
@@ -1567,28 +1494,116 @@
       <w:r>
         <w:rPr>
           <w:rFonts w:ascii="Times New Roman" w:eastAsia="Times New Roman" w:hAnsi="Times New Roman" w:cs="Times New Roman"/>
+        </w:rPr>
+        <w:t xml:space="preserve">, Name , Bio , </w:t>
+      </w:r>
+      <w:proofErr w:type="spellStart"/>
+      <w:r>
+        <w:rPr>
+          <w:rFonts w:ascii="Times New Roman" w:eastAsia="Times New Roman" w:hAnsi="Times New Roman" w:cs="Times New Roman"/>
+        </w:rPr>
+        <w:t>Image_ID</w:t>
+      </w:r>
+      <w:proofErr w:type="spellEnd"/>
+      <w:r>
+        <w:rPr>
+          <w:rFonts w:ascii="Times New Roman" w:eastAsia="Times New Roman" w:hAnsi="Times New Roman" w:cs="Times New Roman"/>
+        </w:rPr>
+        <w:t xml:space="preserve"> )</w:t>
+      </w:r>
+    </w:p>
+    <w:p>
+      <w:pPr>
+        <w:pStyle w:val="normal0"/>
+        <w:widowControl w:val="0"/>
+      </w:pPr>
+      <w:r>
+        <w:rPr>
+          <w:rFonts w:ascii="Times New Roman" w:eastAsia="Times New Roman" w:hAnsi="Times New Roman" w:cs="Times New Roman"/>
+        </w:rPr>
+        <w:tab/>
+      </w:r>
+      <w:r>
+        <w:rPr>
+          <w:rFonts w:ascii="Times New Roman" w:eastAsia="Times New Roman" w:hAnsi="Times New Roman" w:cs="Times New Roman"/>
+          <w:b/>
+        </w:rPr>
+        <w:t xml:space="preserve">IMAGE </w:t>
+      </w:r>
+      <w:r>
+        <w:rPr>
+          <w:rFonts w:ascii="Times New Roman" w:eastAsia="Times New Roman" w:hAnsi="Times New Roman" w:cs="Times New Roman"/>
+        </w:rPr>
+        <w:tab/>
+      </w:r>
+      <w:r>
+        <w:rPr>
+          <w:rFonts w:ascii="Times New Roman" w:eastAsia="Times New Roman" w:hAnsi="Times New Roman" w:cs="Times New Roman"/>
+        </w:rPr>
+        <w:tab/>
+      </w:r>
+      <w:r>
+        <w:rPr>
+          <w:rFonts w:ascii="Times New Roman" w:eastAsia="Times New Roman" w:hAnsi="Times New Roman" w:cs="Times New Roman"/>
+        </w:rPr>
+        <w:tab/>
+      </w:r>
+      <w:proofErr w:type="gramStart"/>
+      <w:r>
+        <w:rPr>
+          <w:rFonts w:ascii="Times New Roman" w:eastAsia="Times New Roman" w:hAnsi="Times New Roman" w:cs="Times New Roman"/>
+        </w:rPr>
+        <w:t xml:space="preserve">( </w:t>
+      </w:r>
+      <w:proofErr w:type="spellStart"/>
+      <w:r>
+        <w:rPr>
+          <w:rFonts w:ascii="Times New Roman" w:eastAsia="Times New Roman" w:hAnsi="Times New Roman" w:cs="Times New Roman"/>
           <w:u w:val="single"/>
         </w:rPr>
-        <w:t xml:space="preserve"> </w:t>
-      </w:r>
-      <w:r>
-        <w:rPr>
-          <w:rFonts w:ascii="Times New Roman" w:eastAsia="Times New Roman" w:hAnsi="Times New Roman" w:cs="Times New Roman"/>
-        </w:rPr>
-        <w:t xml:space="preserve">, Name , Bio , </w:t>
+        <w:t>Image</w:t>
+      </w:r>
+      <w:proofErr w:type="gramEnd"/>
+      <w:r>
+        <w:rPr>
+          <w:rFonts w:ascii="Times New Roman" w:eastAsia="Times New Roman" w:hAnsi="Times New Roman" w:cs="Times New Roman"/>
+          <w:u w:val="single"/>
+        </w:rPr>
+        <w:t>_ID</w:t>
+      </w:r>
+      <w:proofErr w:type="spellEnd"/>
+      <w:r>
+        <w:rPr>
+          <w:rFonts w:ascii="Times New Roman" w:eastAsia="Times New Roman" w:hAnsi="Times New Roman" w:cs="Times New Roman"/>
+        </w:rPr>
+        <w:t xml:space="preserve">, </w:t>
       </w:r>
       <w:proofErr w:type="spellStart"/>
       <w:r>
         <w:rPr>
           <w:rFonts w:ascii="Times New Roman" w:eastAsia="Times New Roman" w:hAnsi="Times New Roman" w:cs="Times New Roman"/>
         </w:rPr>
-        <w:t>Image_ID</w:t>
+        <w:t>Filepath</w:t>
       </w:r>
       <w:proofErr w:type="spellEnd"/>
       <w:r>
         <w:rPr>
           <w:rFonts w:ascii="Times New Roman" w:eastAsia="Times New Roman" w:hAnsi="Times New Roman" w:cs="Times New Roman"/>
         </w:rPr>
+        <w:t xml:space="preserve"> , </w:t>
+      </w:r>
+      <w:proofErr w:type="spellStart"/>
+      <w:r>
+        <w:rPr>
+          <w:rFonts w:ascii="Times New Roman" w:eastAsia="Times New Roman" w:hAnsi="Times New Roman" w:cs="Times New Roman"/>
+        </w:rPr>
+        <w:t>Monument_Name</w:t>
+      </w:r>
+      <w:proofErr w:type="spellEnd"/>
+      <w:r>
+        <w:rPr>
+          <w:rFonts w:ascii="Times New Roman" w:eastAsia="Times New Roman" w:hAnsi="Times New Roman" w:cs="Times New Roman"/>
+        </w:rPr>
         <w:t xml:space="preserve"> )</w:t>
       </w:r>
     </w:p>
@@ -1608,7 +1623,7 @@
           <w:rFonts w:ascii="Times New Roman" w:eastAsia="Times New Roman" w:hAnsi="Times New Roman" w:cs="Times New Roman"/>
           <w:b/>
         </w:rPr>
-        <w:t xml:space="preserve">IMAGE </w:t>
+        <w:t>MONUMENT_DONORS</w:t>
       </w:r>
       <w:r>
         <w:rPr>
@@ -1616,178 +1631,118 @@
         </w:rPr>
         <w:tab/>
       </w:r>
-      <w:r>
-        <w:rPr>
-          <w:rFonts w:ascii="Times New Roman" w:eastAsia="Times New Roman" w:hAnsi="Times New Roman" w:cs="Times New Roman"/>
-        </w:rPr>
+      <w:proofErr w:type="gramStart"/>
+      <w:r>
+        <w:rPr>
+          <w:rFonts w:ascii="Times New Roman" w:eastAsia="Times New Roman" w:hAnsi="Times New Roman" w:cs="Times New Roman"/>
+        </w:rPr>
+        <w:t xml:space="preserve">( </w:t>
+      </w:r>
+      <w:proofErr w:type="spellStart"/>
+      <w:r>
+        <w:rPr>
+          <w:rFonts w:ascii="Times New Roman" w:eastAsia="Times New Roman" w:hAnsi="Times New Roman" w:cs="Times New Roman"/>
+          <w:u w:val="single"/>
+        </w:rPr>
+        <w:t>Building</w:t>
+      </w:r>
+      <w:proofErr w:type="gramEnd"/>
+      <w:r>
+        <w:rPr>
+          <w:rFonts w:ascii="Times New Roman" w:eastAsia="Times New Roman" w:hAnsi="Times New Roman" w:cs="Times New Roman"/>
+          <w:u w:val="single"/>
+        </w:rPr>
+        <w:t>_Name</w:t>
+      </w:r>
+      <w:proofErr w:type="spellEnd"/>
+      <w:r>
+        <w:rPr>
+          <w:rFonts w:ascii="Times New Roman" w:eastAsia="Times New Roman" w:hAnsi="Times New Roman" w:cs="Times New Roman"/>
+        </w:rPr>
+        <w:t xml:space="preserve">, </w:t>
+      </w:r>
+      <w:proofErr w:type="spellStart"/>
+      <w:r>
+        <w:rPr>
+          <w:rFonts w:ascii="Times New Roman" w:eastAsia="Times New Roman" w:hAnsi="Times New Roman" w:cs="Times New Roman"/>
+          <w:u w:val="single"/>
+        </w:rPr>
+        <w:t>Donor_ID</w:t>
+      </w:r>
+      <w:proofErr w:type="spellEnd"/>
+      <w:r>
+        <w:rPr>
+          <w:rFonts w:ascii="Times New Roman" w:eastAsia="Times New Roman" w:hAnsi="Times New Roman" w:cs="Times New Roman"/>
+        </w:rPr>
+        <w:t>)</w:t>
+      </w:r>
+    </w:p>
+    <w:p>
+      <w:pPr>
+        <w:pStyle w:val="normal0"/>
+        <w:rPr>
+          <w:rFonts w:ascii="Times New Roman" w:eastAsia="Times New Roman" w:hAnsi="Times New Roman" w:cs="Times New Roman"/>
+          <w:i/>
+        </w:rPr>
+      </w:pPr>
+    </w:p>
+    <w:p>
+      <w:pPr>
+        <w:pStyle w:val="normal0"/>
+        <w:rPr>
+          <w:rFonts w:ascii="Times New Roman" w:eastAsia="Times New Roman" w:hAnsi="Times New Roman" w:cs="Times New Roman"/>
+          <w:i/>
+        </w:rPr>
+      </w:pPr>
+    </w:p>
+    <w:p>
+      <w:pPr>
+        <w:pStyle w:val="normal0"/>
+        <w:rPr>
+          <w:rFonts w:ascii="Times New Roman" w:eastAsia="Times New Roman" w:hAnsi="Times New Roman" w:cs="Times New Roman"/>
+          <w:i/>
+        </w:rPr>
+      </w:pPr>
+      <w:r>
+        <w:rPr>
+          <w:rFonts w:ascii="Times New Roman" w:eastAsia="Times New Roman" w:hAnsi="Times New Roman" w:cs="Times New Roman"/>
+          <w:i/>
+        </w:rPr>
+        <w:t>C</w:t>
+      </w:r>
+      <w:r>
+        <w:rPr>
+          <w:rFonts w:ascii="Times New Roman" w:eastAsia="Times New Roman" w:hAnsi="Times New Roman" w:cs="Times New Roman"/>
+          <w:i/>
+        </w:rPr>
+        <w:t>onstraints</w:t>
+      </w:r>
+    </w:p>
+    <w:p>
+      <w:pPr>
+        <w:pStyle w:val="normal0"/>
+      </w:pPr>
+      <w:r>
         <w:tab/>
       </w:r>
       <w:r>
         <w:rPr>
           <w:rFonts w:ascii="Times New Roman" w:eastAsia="Times New Roman" w:hAnsi="Times New Roman" w:cs="Times New Roman"/>
         </w:rPr>
+        <w:t>Campus:</w:t>
+      </w:r>
+      <w:r>
+        <w:rPr>
+          <w:rFonts w:ascii="Times New Roman" w:eastAsia="Times New Roman" w:hAnsi="Times New Roman" w:cs="Times New Roman"/>
+        </w:rPr>
         <w:tab/>
       </w:r>
-      <w:proofErr w:type="gramStart"/>
-      <w:r>
-        <w:rPr>
-          <w:rFonts w:ascii="Times New Roman" w:eastAsia="Times New Roman" w:hAnsi="Times New Roman" w:cs="Times New Roman"/>
-        </w:rPr>
-        <w:t xml:space="preserve">( </w:t>
-      </w:r>
-      <w:proofErr w:type="spellStart"/>
-      <w:r>
-        <w:rPr>
-          <w:rFonts w:ascii="Times New Roman" w:eastAsia="Times New Roman" w:hAnsi="Times New Roman" w:cs="Times New Roman"/>
-          <w:u w:val="single"/>
-        </w:rPr>
-        <w:t>Image</w:t>
-      </w:r>
-      <w:proofErr w:type="gramEnd"/>
-      <w:r>
-        <w:rPr>
-          <w:rFonts w:ascii="Times New Roman" w:eastAsia="Times New Roman" w:hAnsi="Times New Roman" w:cs="Times New Roman"/>
-          <w:u w:val="single"/>
-        </w:rPr>
-        <w:t>_ID</w:t>
-      </w:r>
-      <w:proofErr w:type="spellEnd"/>
-      <w:r>
-        <w:rPr>
-          <w:rFonts w:ascii="Times New Roman" w:eastAsia="Times New Roman" w:hAnsi="Times New Roman" w:cs="Times New Roman"/>
-          <w:u w:val="single"/>
-        </w:rPr>
-        <w:t xml:space="preserve"> </w:t>
-      </w:r>
-      <w:r>
-        <w:rPr>
-          <w:rFonts w:ascii="Times New Roman" w:eastAsia="Times New Roman" w:hAnsi="Times New Roman" w:cs="Times New Roman"/>
-        </w:rPr>
-        <w:t xml:space="preserve">, </w:t>
-      </w:r>
-      <w:proofErr w:type="spellStart"/>
-      <w:r>
-        <w:rPr>
-          <w:rFonts w:ascii="Times New Roman" w:eastAsia="Times New Roman" w:hAnsi="Times New Roman" w:cs="Times New Roman"/>
-        </w:rPr>
-        <w:t>Filepath</w:t>
-      </w:r>
-      <w:proofErr w:type="spellEnd"/>
-      <w:r>
-        <w:rPr>
-          <w:rFonts w:ascii="Times New Roman" w:eastAsia="Times New Roman" w:hAnsi="Times New Roman" w:cs="Times New Roman"/>
-        </w:rPr>
-        <w:t xml:space="preserve"> , </w:t>
-      </w:r>
-      <w:proofErr w:type="spellStart"/>
-      <w:r>
-        <w:rPr>
-          <w:rFonts w:ascii="Times New Roman" w:eastAsia="Times New Roman" w:hAnsi="Times New Roman" w:cs="Times New Roman"/>
-        </w:rPr>
-        <w:t>Monument_Name</w:t>
-      </w:r>
-      <w:proofErr w:type="spellEnd"/>
-      <w:r>
-        <w:rPr>
-          <w:rFonts w:ascii="Times New Roman" w:eastAsia="Times New Roman" w:hAnsi="Times New Roman" w:cs="Times New Roman"/>
-        </w:rPr>
-        <w:t xml:space="preserve"> )</w:t>
-      </w:r>
-    </w:p>
-    <w:p>
-      <w:pPr>
-        <w:pStyle w:val="normal0"/>
-        <w:widowControl w:val="0"/>
-      </w:pPr>
-      <w:r>
-        <w:rPr>
-          <w:rFonts w:ascii="Times New Roman" w:eastAsia="Times New Roman" w:hAnsi="Times New Roman" w:cs="Times New Roman"/>
-        </w:rPr>
-        <w:tab/>
-      </w:r>
-      <w:r>
-        <w:rPr>
-          <w:rFonts w:ascii="Times New Roman" w:eastAsia="Times New Roman" w:hAnsi="Times New Roman" w:cs="Times New Roman"/>
-          <w:b/>
-        </w:rPr>
-        <w:t>MONUMENT_DONORS</w:t>
-      </w:r>
-      <w:r>
-        <w:rPr>
-          <w:rFonts w:ascii="Times New Roman" w:eastAsia="Times New Roman" w:hAnsi="Times New Roman" w:cs="Times New Roman"/>
-        </w:rPr>
-        <w:t xml:space="preserve"> </w:t>
-      </w:r>
-      <w:r>
-        <w:rPr>
-          <w:rFonts w:ascii="Times New Roman" w:eastAsia="Times New Roman" w:hAnsi="Times New Roman" w:cs="Times New Roman"/>
-        </w:rPr>
-        <w:tab/>
-      </w:r>
-      <w:proofErr w:type="gramStart"/>
-      <w:r>
-        <w:rPr>
-          <w:rFonts w:ascii="Times New Roman" w:eastAsia="Times New Roman" w:hAnsi="Times New Roman" w:cs="Times New Roman"/>
-        </w:rPr>
-        <w:t xml:space="preserve">( </w:t>
-      </w:r>
-      <w:proofErr w:type="spellStart"/>
-      <w:r>
-        <w:rPr>
-          <w:rFonts w:ascii="Times New Roman" w:eastAsia="Times New Roman" w:hAnsi="Times New Roman" w:cs="Times New Roman"/>
-          <w:u w:val="single"/>
-        </w:rPr>
-        <w:t>Building</w:t>
-      </w:r>
-      <w:proofErr w:type="gramEnd"/>
-      <w:r>
-        <w:rPr>
-          <w:rFonts w:ascii="Times New Roman" w:eastAsia="Times New Roman" w:hAnsi="Times New Roman" w:cs="Times New Roman"/>
-          <w:u w:val="single"/>
-        </w:rPr>
-        <w:t>_Name</w:t>
-      </w:r>
-      <w:proofErr w:type="spellEnd"/>
-      <w:r>
-        <w:rPr>
-          <w:rFonts w:ascii="Times New Roman" w:eastAsia="Times New Roman" w:hAnsi="Times New Roman" w:cs="Times New Roman"/>
-          <w:u w:val="single"/>
-        </w:rPr>
-        <w:t xml:space="preserve"> </w:t>
-      </w:r>
-      <w:r>
-        <w:rPr>
-          <w:rFonts w:ascii="Times New Roman" w:eastAsia="Times New Roman" w:hAnsi="Times New Roman" w:cs="Times New Roman"/>
-        </w:rPr>
-        <w:t xml:space="preserve">, </w:t>
-      </w:r>
-      <w:proofErr w:type="spellStart"/>
-      <w:r>
-        <w:rPr>
-          <w:rFonts w:ascii="Times New Roman" w:eastAsia="Times New Roman" w:hAnsi="Times New Roman" w:cs="Times New Roman"/>
-          <w:u w:val="single"/>
-        </w:rPr>
-        <w:t>Donor_ID</w:t>
-      </w:r>
-      <w:proofErr w:type="spellEnd"/>
-      <w:r>
-        <w:rPr>
-          <w:rFonts w:ascii="Times New Roman" w:eastAsia="Times New Roman" w:hAnsi="Times New Roman" w:cs="Times New Roman"/>
-          <w:u w:val="single"/>
-        </w:rPr>
-        <w:t xml:space="preserve"> </w:t>
-      </w:r>
-      <w:r>
-        <w:rPr>
-          <w:rFonts w:ascii="Times New Roman" w:eastAsia="Times New Roman" w:hAnsi="Times New Roman" w:cs="Times New Roman"/>
-        </w:rPr>
-        <w:t>)</w:t>
-      </w:r>
-    </w:p>
-    <w:p>
-      <w:pPr>
-        <w:pStyle w:val="normal0"/>
-      </w:pPr>
+      <w:r>
+        <w:rPr>
+          <w:rFonts w:ascii="Times New Roman" w:eastAsia="Times New Roman" w:hAnsi="Times New Roman" w:cs="Times New Roman"/>
+        </w:rPr>
+        <w:t>Allendale, Robert C. Pew Grand Rapids, Holland, Muskegon, Traverse City</w:t>
+      </w:r>
       <w:r>
         <w:br w:type="page"/>
       </w:r>
@@ -1896,7 +1851,7 @@
           <w:noProof/>
         </w:rPr>
         <w:drawing>
-          <wp:inline distT="114300" distB="114300" distL="114300" distR="114300" wp14:anchorId="0706BC19" wp14:editId="286AC3CE">
+          <wp:inline distT="114300" distB="114300" distL="114300" distR="114300">
             <wp:extent cx="2641224" cy="3533775"/>
             <wp:effectExtent l="0" t="0" r="0" b="0"/>
             <wp:docPr id="3" name="image02.jpg"/>
@@ -1909,7 +1864,7 @@
                     <pic:cNvPicPr preferRelativeResize="0"/>
                   </pic:nvPicPr>
                   <pic:blipFill>
-                    <a:blip r:embed="rId8"/>
+                    <a:blip r:embed="rId7"/>
                     <a:srcRect/>
                     <a:stretch>
                       <a:fillRect/>
@@ -2014,7 +1969,7 @@
           <w:noProof/>
         </w:rPr>
         <w:drawing>
-          <wp:inline distT="114300" distB="114300" distL="114300" distR="114300" wp14:anchorId="22E67C92" wp14:editId="7F45B27E">
+          <wp:inline distT="114300" distB="114300" distL="114300" distR="114300">
             <wp:extent cx="2714084" cy="4048125"/>
             <wp:effectExtent l="0" t="0" r="0" b="0"/>
             <wp:docPr id="9" name="image00.jpg"/>
@@ -2027,7 +1982,7 @@
                     <pic:cNvPicPr preferRelativeResize="0"/>
                   </pic:nvPicPr>
                   <pic:blipFill>
-                    <a:blip r:embed="rId9"/>
+                    <a:blip r:embed="rId8"/>
                     <a:srcRect/>
                     <a:stretch>
                       <a:fillRect/>
@@ -2126,7 +2081,7 @@
           <w:noProof/>
         </w:rPr>
         <w:drawing>
-          <wp:inline distT="114300" distB="114300" distL="114300" distR="114300" wp14:anchorId="2FDD9A97" wp14:editId="63804E6C">
+          <wp:inline distT="114300" distB="114300" distL="114300" distR="114300">
             <wp:extent cx="2895600" cy="4325303"/>
             <wp:effectExtent l="0" t="0" r="0" b="0"/>
             <wp:docPr id="2" name="image01.jpg"/>
@@ -2139,7 +2094,7 @@
                     <pic:cNvPicPr preferRelativeResize="0"/>
                   </pic:nvPicPr>
                   <pic:blipFill>
-                    <a:blip r:embed="rId10"/>
+                    <a:blip r:embed="rId9"/>
                     <a:srcRect/>
                     <a:stretch>
                       <a:fillRect/>
@@ -2230,7 +2185,7 @@
           <w:noProof/>
         </w:rPr>
         <w:drawing>
-          <wp:inline distT="114300" distB="114300" distL="114300" distR="114300" wp14:anchorId="4C4D6E95" wp14:editId="519832CE">
+          <wp:inline distT="114300" distB="114300" distL="114300" distR="114300">
             <wp:extent cx="2433638" cy="3505930"/>
             <wp:effectExtent l="0" t="0" r="0" b="0"/>
             <wp:docPr id="4" name="image04.jpg"/>
@@ -2243,7 +2198,7 @@
                     <pic:cNvPicPr preferRelativeResize="0"/>
                   </pic:nvPicPr>
                   <pic:blipFill>
-                    <a:blip r:embed="rId11"/>
+                    <a:blip r:embed="rId10"/>
                     <a:srcRect/>
                     <a:stretch>
                       <a:fillRect/>
@@ -2289,7 +2244,7 @@
           <w:noProof/>
         </w:rPr>
         <w:drawing>
-          <wp:inline distT="114300" distB="114300" distL="114300" distR="114300" wp14:anchorId="56E1D928" wp14:editId="3154C8F2">
+          <wp:inline distT="114300" distB="114300" distL="114300" distR="114300">
             <wp:extent cx="2328863" cy="3358566"/>
             <wp:effectExtent l="0" t="0" r="0" b="0"/>
             <wp:docPr id="5" name="image03.jpg"/>
@@ -2302,7 +2257,7 @@
                     <pic:cNvPicPr preferRelativeResize="0"/>
                   </pic:nvPicPr>
                   <pic:blipFill>
-                    <a:blip r:embed="rId12"/>
+                    <a:blip r:embed="rId11"/>
                     <a:srcRect/>
                     <a:stretch>
                       <a:fillRect/>
@@ -2340,7 +2295,7 @@
           <w:noProof/>
         </w:rPr>
         <w:drawing>
-          <wp:inline distT="114300" distB="114300" distL="114300" distR="114300" wp14:anchorId="1CADB798" wp14:editId="4F69073A">
+          <wp:inline distT="114300" distB="114300" distL="114300" distR="114300">
             <wp:extent cx="2271713" cy="3349320"/>
             <wp:effectExtent l="0" t="0" r="0" b="0"/>
             <wp:docPr id="1" name="image06.jpg"/>
@@ -2353,7 +2308,7 @@
                     <pic:cNvPicPr preferRelativeResize="0"/>
                   </pic:nvPicPr>
                   <pic:blipFill>
-                    <a:blip r:embed="rId13"/>
+                    <a:blip r:embed="rId12"/>
                     <a:srcRect/>
                     <a:stretch>
                       <a:fillRect/>
@@ -2433,7 +2388,7 @@
           <w:noProof/>
         </w:rPr>
         <w:drawing>
-          <wp:inline distT="114300" distB="114300" distL="114300" distR="114300" wp14:anchorId="0B472114" wp14:editId="42CCAA0C">
+          <wp:inline distT="114300" distB="114300" distL="114300" distR="114300">
             <wp:extent cx="2852738" cy="4160761"/>
             <wp:effectExtent l="0" t="0" r="0" b="0"/>
             <wp:docPr id="8" name="image05.jpg"/>
@@ -2446,7 +2401,7 @@
                     <pic:cNvPicPr preferRelativeResize="0"/>
                   </pic:nvPicPr>
                   <pic:blipFill>
-                    <a:blip r:embed="rId14"/>
+                    <a:blip r:embed="rId13"/>
                     <a:srcRect/>
                     <a:stretch>
                       <a:fillRect/>
@@ -2834,7 +2789,21 @@
         <w:rPr>
           <w:rFonts w:ascii="Times New Roman" w:eastAsia="Times New Roman" w:hAnsi="Times New Roman" w:cs="Times New Roman"/>
         </w:rPr>
-        <w:t xml:space="preserve"> Laker Legacies Application into the Android version. This will include GUI design and also backend coding. Finally, Matthew will be working with testing the prototypes as they arise. </w:t>
+        <w:t xml:space="preserve"> </w:t>
+      </w:r>
+      <w:proofErr w:type="spellStart"/>
+      <w:r>
+        <w:rPr>
+          <w:rFonts w:ascii="Times New Roman" w:eastAsia="Times New Roman" w:hAnsi="Times New Roman" w:cs="Times New Roman"/>
+        </w:rPr>
+        <w:t>Laker</w:t>
+      </w:r>
+      <w:proofErr w:type="spellEnd"/>
+      <w:r>
+        <w:rPr>
+          <w:rFonts w:ascii="Times New Roman" w:eastAsia="Times New Roman" w:hAnsi="Times New Roman" w:cs="Times New Roman"/>
+        </w:rPr>
+        <w:t xml:space="preserve"> Legacies Application into the Android version. This will include GUI design and also backend coding. Finally, Matthew will be working with testing the prototypes as they arise. </w:t>
       </w:r>
     </w:p>
     <w:p>
@@ -2934,7 +2903,7 @@
           <w:left w:w="10" w:type="dxa"/>
           <w:right w:w="10" w:type="dxa"/>
         </w:tblCellMar>
-        <w:tblLook w:val="0000" w:firstRow="0" w:lastRow="0" w:firstColumn="0" w:lastColumn="0" w:noHBand="0" w:noVBand="0"/>
+        <w:tblLook w:val="0000"/>
       </w:tblPr>
       <w:tblGrid>
         <w:gridCol w:w="720"/>
@@ -6355,12 +6324,6 @@
           <w:rFonts w:ascii="Times New Roman" w:eastAsia="Times New Roman" w:hAnsi="Times New Roman" w:cs="Times New Roman"/>
         </w:rPr>
         <w:t>As far as GUI changes, there was a consensus that we should change the dated, leather feel of the application and update the existing tab icons to have a more modern feel.</w:t>
-      </w:r>
-      <w:r>
-        <w:rPr>
-          <w:rFonts w:ascii="Times New Roman" w:eastAsia="Times New Roman" w:hAnsi="Times New Roman" w:cs="Times New Roman"/>
-        </w:rPr>
-        <w:t xml:space="preserve"> </w:t>
       </w:r>
       <w:r>
         <w:rPr>
@@ -6388,7 +6351,7 @@
 </file>
 
 <file path=word/styles.xml><?xml version="1.0" encoding="utf-8"?>
-<w:styles xmlns:mc="http://schemas.openxmlformats.org/markup-compatibility/2006" xmlns:r="http://schemas.openxmlformats.org/officeDocument/2006/relationships" xmlns:w="http://schemas.openxmlformats.org/wordprocessingml/2006/main" xmlns:w14="http://schemas.microsoft.com/office/word/2010/wordml" mc:Ignorable="w14">
+<w:styles xmlns:r="http://schemas.openxmlformats.org/officeDocument/2006/relationships" xmlns:w="http://schemas.openxmlformats.org/wordprocessingml/2006/main">
   <w:docDefaults>
     <w:rPrDefault>
       <w:rPr>
@@ -6404,7 +6367,7 @@
       </w:pPr>
     </w:pPrDefault>
   </w:docDefaults>
-  <w:latentStyles w:defLockedState="0" w:defUIPriority="99" w:defSemiHidden="1" w:defUnhideWhenUsed="1" w:defQFormat="0" w:count="276">
+  <w:latentStyles w:defLockedState="0" w:defUIPriority="99" w:defSemiHidden="1" w:defUnhideWhenUsed="1" w:defQFormat="0" w:count="267">
     <w:lsdException w:name="Normal" w:semiHidden="0" w:uiPriority="0" w:unhideWhenUsed="0" w:qFormat="1"/>
     <w:lsdException w:name="heading 1" w:semiHidden="0" w:uiPriority="9" w:unhideWhenUsed="0" w:qFormat="1"/>
     <w:lsdException w:name="heading 2" w:uiPriority="9" w:qFormat="1"/>
@@ -6546,6 +6509,7 @@
   <w:style w:type="paragraph" w:default="1" w:styleId="Normal">
     <w:name w:val="Normal"/>
     <w:qFormat/>
+    <w:rsid w:val="00CB411D"/>
   </w:style>
   <w:style w:type="paragraph" w:styleId="Heading1">
     <w:name w:val="heading 1"/>
@@ -6665,6 +6629,7 @@
     <w:uiPriority w:val="99"/>
     <w:semiHidden/>
     <w:unhideWhenUsed/>
+    <w:qFormat/>
     <w:tblPr>
       <w:tblInd w:w="0" w:type="dxa"/>
       <w:tblCellMar>

</xml_diff>